<commit_message>
QA and AWS update
</commit_message>
<xml_diff>
--- a/Flutter/QA.docx
+++ b/Flutter/QA.docx
@@ -8,6 +8,7 @@
       </w:r>
     </w:p>
     <w:p/>
+    <w:p/>
     <w:p>
       <w:pPr>
         <w:pStyle w:val="ListParagraph"/>
@@ -40,7 +41,15 @@
         <w:t>Flutter is a free and open-source framewor</w:t>
       </w:r>
       <w:r>
-        <w:t xml:space="preserve">k,  which helps us to design &amp; </w:t>
+        <w:t>k</w:t>
+      </w:r>
+      <w:proofErr w:type="gramStart"/>
+      <w:r>
+        <w:t>,  which</w:t>
+      </w:r>
+      <w:proofErr w:type="gramEnd"/>
+      <w:r>
+        <w:t xml:space="preserve"> helps us to design &amp; </w:t>
       </w:r>
       <w:r>
         <w:t>develop mobile apps</w:t>
@@ -77,7 +86,15 @@
         <w:pStyle w:val="ListParagraph"/>
       </w:pPr>
       <w:r>
-        <w:t>Flutter is an open source software development kit (SDK) UI used for cross-platform applications from a single codebase. Flutter is primarily used for creating natively compiled, multi-platform applications across iOS and Android seamlessly.</w:t>
+        <w:t xml:space="preserve">Flutter is an open source software development kit (SDK) UI used for cross-platform applications from a single codebase. Flutter is primarily used for creating natively compiled, multi-platform applications across </w:t>
+      </w:r>
+      <w:proofErr w:type="spellStart"/>
+      <w:r>
+        <w:t>iOS</w:t>
+      </w:r>
+      <w:proofErr w:type="spellEnd"/>
+      <w:r>
+        <w:t xml:space="preserve"> and Android seamlessly.</w:t>
       </w:r>
     </w:p>
     <w:p>
@@ -119,7 +136,15 @@
         <w:ind w:left="720"/>
       </w:pPr>
       <w:r>
-        <w:t>Streams provide an asynchronous sequence of data. Asynchronous programming uses the idea of streams. They refer to a program's asynchronous succession of data occurrences. We put a value on one end and a listener on the other, similar to a pipe. Several listeners can be combined into a single stream, and when they are placed in the pipeline, they will all get the same data. It is possible to utilize the SteamController to establish new streams or manage existing ones. There are two types of streams:</w:t>
+        <w:t xml:space="preserve">Streams provide an asynchronous sequence of data. Asynchronous programming uses the idea of streams. They refer to a program's asynchronous succession of data occurrences. We put a value on one end and a listener on the other, similar to a pipe. Several listeners can be combined into a single stream, and when they are placed in the pipeline, they will all get the same data. It is possible to utilize the </w:t>
+      </w:r>
+      <w:proofErr w:type="spellStart"/>
+      <w:r>
+        <w:t>SteamController</w:t>
+      </w:r>
+      <w:proofErr w:type="spellEnd"/>
+      <w:r>
+        <w:t xml:space="preserve"> to establish new streams or manage existing ones. There are two types of streams:</w:t>
       </w:r>
     </w:p>
     <w:p>
@@ -169,19 +194,60 @@
           <w:sz w:val="36"/>
           <w:szCs w:val="36"/>
         </w:rPr>
-        <w:t>What is pubspec.yaml file?</w:t>
+        <w:t xml:space="preserve">What is </w:t>
+      </w:r>
+      <w:proofErr w:type="spellStart"/>
+      <w:r>
+        <w:rPr>
+          <w:b/>
+          <w:bCs/>
+          <w:sz w:val="36"/>
+          <w:szCs w:val="36"/>
+        </w:rPr>
+        <w:t>pubspec.yaml</w:t>
+      </w:r>
+      <w:proofErr w:type="spellEnd"/>
+      <w:r>
+        <w:rPr>
+          <w:b/>
+          <w:bCs/>
+          <w:sz w:val="36"/>
+          <w:szCs w:val="36"/>
+        </w:rPr>
+        <w:t xml:space="preserve"> file?</w:t>
       </w:r>
     </w:p>
     <w:p>
       <w:pPr>
         <w:ind w:left="720"/>
       </w:pPr>
-      <w:r>
-        <w:t xml:space="preserve">While creating a Flutter project, a particular type of file is always included at the top of the project. This file is known as the pubspec.yaml file, also called ‘pubspec’. This file contains information about a project's dependencies, such as packages and their versions, typefaces, and </w:t>
+      <w:proofErr w:type="gramStart"/>
+      <w:r>
+        <w:t>While creating a Flutter project, a particular type of file is always included at the top of the project.</w:t>
+      </w:r>
+      <w:proofErr w:type="gramEnd"/>
+      <w:r>
+        <w:t xml:space="preserve"> This file is known as the </w:t>
+      </w:r>
+      <w:proofErr w:type="spellStart"/>
+      <w:r>
+        <w:t>pubspec.yaml</w:t>
+      </w:r>
+      <w:proofErr w:type="spellEnd"/>
+      <w:r>
+        <w:t xml:space="preserve"> file, also called ‘</w:t>
+      </w:r>
+      <w:proofErr w:type="spellStart"/>
+      <w:r>
+        <w:t>pubspec</w:t>
+      </w:r>
+      <w:proofErr w:type="spellEnd"/>
+      <w:r>
+        <w:t xml:space="preserve">’. This file contains </w:t>
       </w:r>
       <w:r>
         <w:lastRenderedPageBreak/>
-        <w:t>so on. It ensures that the package version is the same the next time you create the project. You can also place restrictions on the app. This project's configuration file will be used a lot while working with the Flutter project. This specification is written in YAML, a human-readable markup language.</w:t>
+        <w:t>information about a project's dependencies, such as packages and their versions, typefaces, and so on. It ensures that the package version is the same the next time you create the project. You can also place restrictions on the app. This project's configuration file will be used a lot while working with the Flutter project. This specification is written in YAML, a human-readable markup language.</w:t>
       </w:r>
     </w:p>
     <w:p>
@@ -217,8 +283,13 @@
       <w:pPr>
         <w:pStyle w:val="ListParagraph"/>
       </w:pPr>
-      <w:r>
-        <w:t>StatelessWidget- It does not have any state information. It is static throughout its lifecycle.</w:t>
+      <w:proofErr w:type="spellStart"/>
+      <w:r>
+        <w:t>StatelessWidget</w:t>
+      </w:r>
+      <w:proofErr w:type="spellEnd"/>
+      <w:r>
+        <w:t>- It does not have any state information. It is static throughout its lifecycle.</w:t>
       </w:r>
       <w:r>
         <w:t xml:space="preserve"> Examples are Row, Text, Column, and Container.</w:t>
@@ -233,8 +304,21 @@
       <w:pPr>
         <w:pStyle w:val="ListParagraph"/>
       </w:pPr>
-      <w:r>
-        <w:t>StatefulWidget- It has state information. It contains two classes: the state object and the Widget. It is dynamic because it can change the inner data during the Widget's lifetime. Examples are Radio, Form, Checkbox, and TextField.</w:t>
+      <w:proofErr w:type="spellStart"/>
+      <w:r>
+        <w:t>StatefulWidget</w:t>
+      </w:r>
+      <w:proofErr w:type="spellEnd"/>
+      <w:r>
+        <w:t xml:space="preserve">- It has state information. It contains two classes: the state object and the Widget. It is dynamic because it can change the inner data during the Widget's lifetime. Examples are Radio, Form, Checkbox, and </w:t>
+      </w:r>
+      <w:proofErr w:type="spellStart"/>
+      <w:r>
+        <w:t>TextField</w:t>
+      </w:r>
+      <w:proofErr w:type="spellEnd"/>
+      <w:r>
+        <w:t>.</w:t>
       </w:r>
     </w:p>
     <w:p>
@@ -302,12 +386,21 @@
           <w:szCs w:val="24"/>
         </w:rPr>
       </w:pPr>
+      <w:proofErr w:type="gramStart"/>
       <w:r>
         <w:rPr>
           <w:sz w:val="24"/>
           <w:szCs w:val="24"/>
         </w:rPr>
-        <w:t>main () function is used to start a program. This function is highly critical as, without it, one cannot write any function.</w:t>
+        <w:t>main</w:t>
+      </w:r>
+      <w:proofErr w:type="gramEnd"/>
+      <w:r>
+        <w:rPr>
+          <w:sz w:val="24"/>
+          <w:szCs w:val="24"/>
+        </w:rPr>
+        <w:t xml:space="preserve"> () function is used to start a program. This function is highly critical as, without it, one cannot write any function.</w:t>
       </w:r>
     </w:p>
     <w:p>
@@ -463,7 +556,23 @@
       </w:pPr>
       <w:r>
         <w:lastRenderedPageBreak/>
-        <w:t>The Await function is an asynchronous function. Its job is to wait until it gets the final value. Await is used with async functions and that run asynchronously, giving users the choice to wait for the asynchronous mode to finish before continuing.</w:t>
+        <w:t xml:space="preserve">The Await function is an asynchronous function. Its job is to wait until it gets the final value. </w:t>
+      </w:r>
+      <w:proofErr w:type="gramStart"/>
+      <w:r>
+        <w:t>Await</w:t>
+      </w:r>
+      <w:proofErr w:type="gramEnd"/>
+      <w:r>
+        <w:t xml:space="preserve"> is used with </w:t>
+      </w:r>
+      <w:proofErr w:type="spellStart"/>
+      <w:r>
+        <w:t>async</w:t>
+      </w:r>
+      <w:proofErr w:type="spellEnd"/>
+      <w:r>
+        <w:t xml:space="preserve"> functions and that run asynchronously, giving users the choice to wait for the asynchronous mode to finish before continuing.</w:t>
       </w:r>
     </w:p>
     <w:p>
@@ -502,7 +611,27 @@
           <w:sz w:val="36"/>
           <w:szCs w:val="36"/>
         </w:rPr>
-        <w:t xml:space="preserve"> Can you use WidgetsApp for basic navigation?</w:t>
+        <w:t xml:space="preserve"> Can you use </w:t>
+      </w:r>
+      <w:proofErr w:type="spellStart"/>
+      <w:r>
+        <w:rPr>
+          <w:b/>
+          <w:bCs/>
+          <w:sz w:val="36"/>
+          <w:szCs w:val="36"/>
+        </w:rPr>
+        <w:t>WidgetsApp</w:t>
+      </w:r>
+      <w:proofErr w:type="spellEnd"/>
+      <w:r>
+        <w:rPr>
+          <w:b/>
+          <w:bCs/>
+          <w:sz w:val="36"/>
+          <w:szCs w:val="36"/>
+        </w:rPr>
+        <w:t xml:space="preserve"> for basic navigation?</w:t>
       </w:r>
     </w:p>
     <w:p>
@@ -556,9 +685,27 @@
       <w:pPr>
         <w:pStyle w:val="ListParagraph"/>
       </w:pPr>
-      <w:r>
-        <w:t>RefreshIndicator Widget enables us to refresh the screen. When the user pulls down on the widget, the onRefresh callback is triggered, which typically involves fetching new data from a server or updating the UI in some way.</w:t>
-      </w:r>
+      <w:proofErr w:type="spellStart"/>
+      <w:r>
+        <w:t>RefreshIndicator</w:t>
+      </w:r>
+      <w:proofErr w:type="spellEnd"/>
+      <w:r>
+        <w:t xml:space="preserve"> Widget enables us to refresh the screen. When the user pulls down on the widget, the </w:t>
+      </w:r>
+      <w:proofErr w:type="spellStart"/>
+      <w:r>
+        <w:t>onRefresh</w:t>
+      </w:r>
+      <w:proofErr w:type="spellEnd"/>
+      <w:r>
+        <w:t xml:space="preserve"> callback is triggered, </w:t>
+      </w:r>
+      <w:proofErr w:type="gramStart"/>
+      <w:r>
+        <w:t>which typically involves fetching new data from a server or updating the UI in some way.</w:t>
+      </w:r>
+      <w:proofErr w:type="gramEnd"/>
     </w:p>
     <w:p>
       <w:pPr>
@@ -613,8 +760,13 @@
       <w:pPr>
         <w:pStyle w:val="ListParagraph"/>
       </w:pPr>
-      <w:r>
-        <w:t>While importing or exporting codes, there might be dead codes hanging around. Removing these dead codes reduces the code size which in turn improves the performance of the application.</w:t>
+      <w:proofErr w:type="gramStart"/>
+      <w:r>
+        <w:t>While importing or exporting codes, there might be dead codes hanging around.</w:t>
+      </w:r>
+      <w:proofErr w:type="gramEnd"/>
+      <w:r>
+        <w:t xml:space="preserve"> Removing these dead codes reduces the code size which in turn improves the performance of the application.</w:t>
       </w:r>
     </w:p>
     <w:p>
@@ -655,8 +807,15 @@
       <w:pPr>
         <w:pStyle w:val="ListParagraph"/>
       </w:pPr>
-      <w:r>
-        <w:t>pubspec.yaml file is used to import packages in the Dart code.</w:t>
+      <w:proofErr w:type="spellStart"/>
+      <w:proofErr w:type="gramStart"/>
+      <w:r>
+        <w:t>pubspec.yaml</w:t>
+      </w:r>
+      <w:proofErr w:type="spellEnd"/>
+      <w:proofErr w:type="gramEnd"/>
+      <w:r>
+        <w:t xml:space="preserve"> file is used to import packages in the Dart code.</w:t>
       </w:r>
     </w:p>
     <w:p>
@@ -1011,6 +1170,7 @@
   <w:style w:type="character" w:default="1" w:styleId="DefaultParagraphFont">
     <w:name w:val="Default Paragraph Font"/>
     <w:uiPriority w:val="1"/>
+    <w:semiHidden/>
     <w:unhideWhenUsed/>
   </w:style>
   <w:style w:type="table" w:default="1" w:styleId="TableNormal">

</xml_diff>